<commit_message>
added text for DIP
</commit_message>
<xml_diff>
--- a/Eksamen/spm. 2 - SOLID 2.docx
+++ b/Eksamen/spm. 2 - SOLID 2.docx
@@ -121,6 +121,8 @@
       <w:r>
         <w:t>Strategy pattern</w:t>
       </w:r>
+      <w:bookmarkStart w:id="0" w:name="_GoBack"/>
+      <w:bookmarkEnd w:id="0"/>
     </w:p>
     <w:p>
       <w:pPr>
@@ -132,10 +134,7 @@
     </w:p>
     <w:p>
       <w:r>
-        <w:t>Hvis S er en subtype af T, så skal objekter af typen T kunne erstattes af subtypen S</w:t>
-      </w:r>
-      <w:r>
-        <w:t>.</w:t>
+        <w:t>Hvis S er en subtype af T, så skal objekter af typen T kunne erstattes af subtypen S.</w:t>
       </w:r>
     </w:p>
     <w:p>
@@ -210,76 +209,37 @@
         <w:t xml:space="preserve"> får vi et problem med gearskiftet! </w:t>
       </w:r>
       <w:r>
-        <w:rPr>
-          <w:lang w:val="en-US"/>
-        </w:rPr>
         <w:t xml:space="preserve">(et </w:t>
       </w:r>
-      <w:proofErr w:type="spellStart"/>
       <w:r>
         <w:rPr>
           <w:b/>
           <w:i/>
-          <w:lang w:val="en-US"/>
-        </w:rPr>
-        <w:t>throwExeption</w:t>
-      </w:r>
-      <w:proofErr w:type="spellEnd"/>
+        </w:rPr>
+        <w:t xml:space="preserve">throwExeption) </w:t>
+      </w:r>
+      <w:r>
+        <w:t xml:space="preserve">vil bryde OCP! </w:t>
+      </w:r>
+      <w:r>
+        <w:t xml:space="preserve">Et </w:t>
+      </w:r>
       <w:r>
         <w:rPr>
           <w:b/>
           <w:i/>
-          <w:lang w:val="en-US"/>
-        </w:rPr>
-        <w:t xml:space="preserve">) </w:t>
-      </w:r>
-      <w:proofErr w:type="spellStart"/>
-      <w:r>
-        <w:rPr>
-          <w:lang w:val="en-US"/>
-        </w:rPr>
-        <w:t>vil</w:t>
-      </w:r>
-      <w:proofErr w:type="spellEnd"/>
-      <w:r>
-        <w:rPr>
-          <w:lang w:val="en-US"/>
-        </w:rPr>
-        <w:t xml:space="preserve"> </w:t>
-      </w:r>
-      <w:proofErr w:type="spellStart"/>
-      <w:r>
-        <w:rPr>
-          <w:lang w:val="en-US"/>
-        </w:rPr>
-        <w:t>bryde</w:t>
-      </w:r>
-      <w:proofErr w:type="spellEnd"/>
-      <w:r>
-        <w:rPr>
-          <w:lang w:val="en-US"/>
-        </w:rPr>
-        <w:t xml:space="preserve"> OCP! </w:t>
-      </w:r>
-      <w:r>
-        <w:t xml:space="preserve">Et </w:t>
+        </w:rPr>
+        <w:t xml:space="preserve">//Do Nothing </w:t>
+      </w:r>
+      <w:r>
+        <w:t xml:space="preserve">er sikkert fint men ikke særligt sikkert. </w:t>
+      </w:r>
+      <w:r>
+        <w:t xml:space="preserve">Altså er en Tesla </w:t>
       </w:r>
       <w:r>
         <w:rPr>
           <w:b/>
-          <w:i/>
-        </w:rPr>
-        <w:t xml:space="preserve">//Do Nothing </w:t>
-      </w:r>
-      <w:r>
-        <w:t xml:space="preserve">er sikkert fint men ikke særligt sikkert. </w:t>
-      </w:r>
-      <w:r>
-        <w:t xml:space="preserve">Altså er en Tesla </w:t>
-      </w:r>
-      <w:r>
-        <w:rPr>
-          <w:b/>
         </w:rPr>
         <w:t>ikke</w:t>
       </w:r>
@@ -295,12 +255,7 @@
     </w:p>
     <w:p>
       <w:r>
-        <w:t>LSP handler dermed i bund og grund om ikke at bryde ”er en</w:t>
-      </w:r>
-      <w:bookmarkStart w:id="0" w:name="_GoBack"/>
-      <w:bookmarkEnd w:id="0"/>
-      <w:r>
-        <w:t>” kontrakten med klient koden, og altså lave et arvehieraki der opfylder en ægte specialisering.</w:t>
+        <w:t>LSP handler dermed i bund og grund om ikke at bryde ”er en” kontrakten med klient koden, og altså lave et arvehieraki der opfylder en ægte specialisering.</w:t>
       </w:r>
     </w:p>
     <w:p/>
@@ -354,30 +309,46 @@
       </w:r>
     </w:p>
     <w:p>
-      <w:pPr>
-        <w:rPr>
-          <w:lang w:val="en-US"/>
-        </w:rPr>
-      </w:pPr>
-      <w:r>
-        <w:rPr>
-          <w:lang w:val="en-US"/>
-        </w:rPr>
-        <w:t xml:space="preserve">B: Abstractions should not depend </w:t>
-      </w:r>
-      <w:proofErr w:type="spellStart"/>
-      <w:r>
-        <w:rPr>
-          <w:lang w:val="en-US"/>
-        </w:rPr>
-        <w:t>opun</w:t>
-      </w:r>
-      <w:proofErr w:type="spellEnd"/>
-      <w:r>
-        <w:rPr>
-          <w:lang w:val="en-US"/>
-        </w:rPr>
-        <w:t xml:space="preserve"> details. Details should depend upon abstractions</w:t>
+      <w:r>
+        <w:rPr>
+          <w:lang w:val="en-US"/>
+        </w:rPr>
+        <w:t>B: Ab</w:t>
+      </w:r>
+      <w:r>
+        <w:rPr>
+          <w:lang w:val="en-US"/>
+        </w:rPr>
+        <w:t>stractions should not depend upo</w:t>
+      </w:r>
+      <w:r>
+        <w:rPr>
+          <w:lang w:val="en-US"/>
+        </w:rPr>
+        <w:t xml:space="preserve">n details. </w:t>
+      </w:r>
+      <w:r>
+        <w:t>Details should depend upon abstractions</w:t>
+      </w:r>
+    </w:p>
+    <w:p>
+      <w:r>
+        <w:t>Det der menes med abstraktioner her, er interfaces. Et eksempel på DIP er vores øvelse med compressionsStocking, hvor vi fx havde nogen knapper (high-level) der kaldte noget low-level funktionalitet</w:t>
+      </w:r>
+      <w:r>
+        <w:t xml:space="preserve"> (blinkende LED’er osv)</w:t>
+      </w:r>
+      <w:r>
+        <w:t>. I stedet for at gøre knappen afhængig af low-level funktionalitetet, lader vi den afhænge af et interface</w:t>
+      </w:r>
+      <w:r>
+        <w:t>. Vis klassediagrammet</w:t>
+      </w:r>
+      <w:r>
+        <w:t xml:space="preserve"> for stockingCompression</w:t>
+      </w:r>
+      <w:r>
+        <w:t>.</w:t>
       </w:r>
     </w:p>
     <w:p>
@@ -398,7 +369,23 @@
         <w:pStyle w:val="Heading2"/>
       </w:pPr>
       <w:r>
+        <w:t>OCP</w:t>
+      </w:r>
+    </w:p>
+    <w:p>
+      <w:pPr>
+        <w:pStyle w:val="Heading2"/>
+      </w:pPr>
+      <w:r>
         <w:t>LSP</w:t>
+      </w:r>
+    </w:p>
+    <w:p>
+      <w:pPr>
+        <w:pStyle w:val="Heading2"/>
+      </w:pPr>
+      <w:r>
+        <w:t>DIP</w:t>
       </w:r>
     </w:p>
     <w:p/>

</xml_diff>